<commit_message>
Updated documentation, unable to get test working
</commit_message>
<xml_diff>
--- a/s2925329_Assignment1_Documentation.docx
+++ b/s2925329_Assignment1_Documentation.docx
@@ -16,7 +16,32 @@
           <w:b/>
           <w:sz w:val="24"/>
         </w:rPr>
-        <w:t>s2925329_Assignment1_Documentation</w:t>
+        <w:t>s2925329_Assignment2</w:t>
+      </w:r>
+      <w:r>
+        <w:rPr>
+          <w:rFonts w:ascii="Garamond" w:hAnsi="Garamond"/>
+          <w:b/>
+          <w:sz w:val="24"/>
+        </w:rPr>
+        <w:t>_Documentation</w:t>
+      </w:r>
+    </w:p>
+    <w:p>
+      <w:pPr>
+        <w:rPr>
+          <w:rFonts w:ascii="Garamond" w:hAnsi="Garamond"/>
+          <w:b/>
+          <w:sz w:val="24"/>
+        </w:rPr>
+      </w:pPr>
+      <w:r>
+        <w:rPr>
+          <w:rFonts w:ascii="Garamond" w:hAnsi="Garamond"/>
+          <w:b/>
+          <w:sz w:val="24"/>
+        </w:rPr>
+        <w:t>3813ICT_Software_Framework</w:t>
       </w:r>
     </w:p>
     <w:p>
@@ -80,6 +105,23 @@
       <w:pPr>
         <w:rPr>
           <w:rFonts w:ascii="Garamond" w:hAnsi="Garamond"/>
+          <w:sz w:val="24"/>
+        </w:rPr>
+      </w:pPr>
+      <w:r>
+        <w:rPr>
+          <w:rFonts w:ascii="Garamond" w:hAnsi="Garamond"/>
+          <w:sz w:val="24"/>
+        </w:rPr>
+        <w:t>Install</w:t>
+      </w:r>
+      <w:bookmarkStart w:id="0" w:name="_GoBack"/>
+      <w:bookmarkEnd w:id="0"/>
+    </w:p>
+    <w:p>
+      <w:pPr>
+        <w:rPr>
+          <w:rFonts w:ascii="Garamond" w:hAnsi="Garamond"/>
           <w:b/>
           <w:sz w:val="24"/>
         </w:rPr>
@@ -477,15 +519,8 @@
           <w:rFonts w:ascii="Garamond" w:hAnsi="Garamond"/>
           <w:sz w:val="24"/>
         </w:rPr>
-        <w:t xml:space="preserve">Admin – the admin page acts as a dashboard for the super admin, any user with the “super” privilege can access this page. And from this page, they can register, delete, and </w:t>
-      </w:r>
-      <w:r>
-        <w:rPr>
-          <w:rFonts w:ascii="Garamond" w:hAnsi="Garamond"/>
-          <w:sz w:val="24"/>
-        </w:rPr>
         <w:lastRenderedPageBreak/>
-        <w:t>view all existing users. Users with the “group” role does not have access to the admin dashboard.</w:t>
+        <w:t>Admin – the admin page acts as a dashboard for the super admin, any user with the “super” privilege can access this page. And from this page, they can register, delete, and view all existing users. Users with the “group” role does not have access to the admin dashboard.</w:t>
       </w:r>
     </w:p>
     <w:p>
@@ -564,8 +599,6 @@
           <w:sz w:val="24"/>
         </w:rPr>
       </w:pPr>
-      <w:bookmarkStart w:id="0" w:name="_GoBack"/>
-      <w:bookmarkEnd w:id="0"/>
     </w:p>
     <w:sectPr>
       <w:pgSz w:w="11906" w:h="16838"/>

</xml_diff>